<commit_message>
Se corrigión la redacción
</commit_message>
<xml_diff>
--- a/Proyecto/01 Estudio Inicial/Estudio_Inicial_GestorPresiónArterial.docx
+++ b/Proyecto/01 Estudio Inicial/Estudio_Inicial_GestorPresiónArterial.docx
@@ -271,6 +271,7 @@
                               <w:dataBinding w:prefixMappings="xmlns:ns0='http://purl.org/dc/elements/1.1/' xmlns:ns1='http://schemas.openxmlformats.org/package/2006/metadata/core-properties' " w:xpath="/ns1:coreProperties[1]/ns0:title[1]" w:storeItemID="{6C3C8BC8-F283-45AE-878A-BAB7291924A1}"/>
                               <w:text/>
                             </w:sdtPr>
+                            <w:sdtEndPr/>
                             <w:sdtContent>
                               <w:p>
                                 <w:pPr>
@@ -1465,6 +1466,10 @@
           </mc:Choice>
           <mc:Fallback>
             <w:pict>
+              <v:shapetype id="_x0000_t202" coordsize="21600,21600" o:spt="202" path="m,l,21600r21600,l21600,xe">
+                <v:stroke joinstyle="miter"/>
+                <v:path gradientshapeok="t" o:connecttype="rect"/>
+              </v:shapetype>
               <v:shape id="Text Box 24" o:spid="_x0000_s1032" type="#_x0000_t202" style="position:absolute;margin-left:-51.55pt;margin-top:21.5pt;width:569.55pt;height:31.5pt;z-index:251663360;visibility:visible;mso-wrap-style:square;mso-width-percent:0;mso-height-percent:0;mso-wrap-distance-left:9pt;mso-wrap-distance-top:0;mso-wrap-distance-right:9pt;mso-wrap-distance-bottom:0;mso-position-horizontal:absolute;mso-position-horizontal-relative:text;mso-position-vertical:absolute;mso-position-vertical-relative:text;mso-width-percent:0;mso-height-percent:0;mso-width-relative:margin;mso-height-relative:margin;v-text-anchor:top" o:gfxdata="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" filled="f" stroked="f" strokeweight=".5pt">
                 <v:path arrowok="t"/>
                 <v:textbox>
@@ -1559,6 +1564,7 @@
           <w:docPartUnique/>
         </w:docPartObj>
       </w:sdtPr>
+      <w:sdtEndPr/>
       <w:sdtContent>
         <w:p>
           <w:pPr>
@@ -1578,8 +1584,6 @@
             </w:rPr>
             <w:t>Índice</w:t>
           </w:r>
-          <w:bookmarkStart w:id="0" w:name="_GoBack"/>
-          <w:bookmarkEnd w:id="0"/>
         </w:p>
         <w:p>
           <w:pPr>
@@ -2806,7 +2810,7 @@
           <w:u w:val="single"/>
         </w:rPr>
       </w:pPr>
-      <w:bookmarkStart w:id="1" w:name="_Toc451189358"/>
+      <w:bookmarkStart w:id="0" w:name="_Toc451189358"/>
       <w:r>
         <w:rPr>
           <w:sz w:val="36"/>
@@ -2816,7 +2820,7 @@
         <w:lastRenderedPageBreak/>
         <w:t>Estudio Inicial</w:t>
       </w:r>
-      <w:bookmarkEnd w:id="1"/>
+      <w:bookmarkEnd w:id="0"/>
     </w:p>
     <w:p>
       <w:pPr>
@@ -2827,7 +2831,7 @@
           <w:u w:val="single"/>
         </w:rPr>
       </w:pPr>
-      <w:bookmarkStart w:id="2" w:name="_Toc451189359"/>
+      <w:bookmarkStart w:id="1" w:name="_Toc451189359"/>
       <w:r>
         <w:rPr>
           <w:sz w:val="32"/>
@@ -2836,7 +2840,7 @@
         </w:rPr>
         <w:t>Introducción</w:t>
       </w:r>
-      <w:bookmarkEnd w:id="2"/>
+      <w:bookmarkEnd w:id="1"/>
     </w:p>
     <w:p>
       <w:pPr>
@@ -3300,7 +3304,15 @@
           <w:sz w:val="24"/>
           <w:szCs w:val="24"/>
         </w:rPr>
-        <w:t xml:space="preserve"> no se refieren a funciones del s</w:t>
+        <w:t xml:space="preserve"> no se refiere</w:t>
+      </w:r>
+      <w:r>
+        <w:rPr>
+          <w:rFonts w:ascii="Arial" w:hAnsi="Arial" w:cs="Arial"/>
+          <w:sz w:val="24"/>
+          <w:szCs w:val="24"/>
+        </w:rPr>
+        <w:t xml:space="preserve"> a funciones del s</w:t>
       </w:r>
       <w:r>
         <w:rPr>
@@ -3412,7 +3424,7 @@
           <w:u w:val="single"/>
         </w:rPr>
       </w:pPr>
-      <w:bookmarkStart w:id="3" w:name="_Toc451189360"/>
+      <w:bookmarkStart w:id="2" w:name="_Toc451189360"/>
       <w:r>
         <w:rPr>
           <w:sz w:val="32"/>
@@ -3430,7 +3442,7 @@
         </w:rPr>
         <w:t>aplicación</w:t>
       </w:r>
-      <w:bookmarkEnd w:id="3"/>
+      <w:bookmarkEnd w:id="2"/>
     </w:p>
     <w:p/>
     <w:p>
@@ -3532,7 +3544,7 @@
           <w:u w:val="single"/>
         </w:rPr>
       </w:pPr>
-      <w:bookmarkStart w:id="4" w:name="_Toc451189361"/>
+      <w:bookmarkStart w:id="3" w:name="_Toc451189361"/>
       <w:r>
         <w:rPr>
           <w:sz w:val="32"/>
@@ -3541,7 +3553,7 @@
         </w:rPr>
         <w:t>Contextualización</w:t>
       </w:r>
-      <w:bookmarkEnd w:id="4"/>
+      <w:bookmarkEnd w:id="3"/>
     </w:p>
     <w:p/>
     <w:p>
@@ -4680,7 +4692,21 @@
           <w:szCs w:val="32"/>
         </w:rPr>
         <w:lastRenderedPageBreak/>
-        <w:t>¿Cuándo existe la presión arterial?</w:t>
+        <w:t xml:space="preserve">¿Cuándo existe la </w:t>
+      </w:r>
+      <w:r>
+        <w:rPr>
+          <w:sz w:val="32"/>
+          <w:szCs w:val="32"/>
+        </w:rPr>
+        <w:t xml:space="preserve">hipertensión </w:t>
+      </w:r>
+      <w:r>
+        <w:rPr>
+          <w:sz w:val="32"/>
+          <w:szCs w:val="32"/>
+        </w:rPr>
+        <w:t xml:space="preserve"> arterial?</w:t>
       </w:r>
     </w:p>
     <w:p/>
@@ -7343,7 +7369,7 @@
           <w:u w:val="single"/>
         </w:rPr>
       </w:pPr>
-      <w:bookmarkStart w:id="5" w:name="_Toc451189362"/>
+      <w:bookmarkStart w:id="4" w:name="_Toc451189362"/>
       <w:r>
         <w:rPr>
           <w:sz w:val="32"/>
@@ -7352,7 +7378,7 @@
         </w:rPr>
         <w:t>Sistemas similares</w:t>
       </w:r>
-      <w:bookmarkEnd w:id="5"/>
+      <w:bookmarkEnd w:id="4"/>
     </w:p>
     <w:p/>
     <w:p>
@@ -8681,7 +8707,7 @@
           <w:u w:val="single"/>
         </w:rPr>
       </w:pPr>
-      <w:bookmarkStart w:id="6" w:name="_Toc451189363"/>
+      <w:bookmarkStart w:id="5" w:name="_Toc451189363"/>
       <w:r>
         <w:rPr>
           <w:sz w:val="32"/>
@@ -8690,32 +8716,74 @@
         </w:rPr>
         <w:t>Diagnóstico</w:t>
       </w:r>
+      <w:bookmarkEnd w:id="5"/>
+    </w:p>
+    <w:p>
+      <w:pPr>
+        <w:ind w:firstLine="284"/>
+        <w:rPr>
+          <w:rFonts w:ascii="Arial" w:hAnsi="Arial" w:cs="Arial"/>
+          <w:sz w:val="24"/>
+          <w:szCs w:val="24"/>
+        </w:rPr>
+      </w:pPr>
+      <w:r>
+        <w:rPr>
+          <w:rFonts w:ascii="Arial" w:hAnsi="Arial" w:cs="Arial"/>
+          <w:sz w:val="24"/>
+          <w:szCs w:val="24"/>
+        </w:rPr>
+        <w:t>El profesional médico ante la necesidad de conocer cuáles son los valores de presión arterial de los pacientes fue</w:t>
+      </w:r>
+      <w:r>
+        <w:rPr>
+          <w:rFonts w:ascii="Arial" w:hAnsi="Arial" w:cs="Arial"/>
+          <w:sz w:val="24"/>
+          <w:szCs w:val="24"/>
+        </w:rPr>
+        <w:t xml:space="preserve">ra del consultorio, </w:t>
+      </w:r>
+      <w:r>
+        <w:rPr>
+          <w:rFonts w:ascii="Arial" w:hAnsi="Arial" w:cs="Arial"/>
+          <w:sz w:val="24"/>
+          <w:szCs w:val="24"/>
+        </w:rPr>
+        <w:t>les</w:t>
+      </w:r>
+      <w:r>
+        <w:rPr>
+          <w:rFonts w:ascii="Arial" w:hAnsi="Arial" w:cs="Arial"/>
+          <w:sz w:val="24"/>
+          <w:szCs w:val="24"/>
+        </w:rPr>
+        <w:t xml:space="preserve"> solicita a los pacientes que realicen una serie de mediciones y obtengan un promedio. A los valores de presión arterial diarios, generalmente los anotan en una hoja de papel sin formato, orden, manuscritas, por lo que pueden ocasionar dificultad para su lectura correcta y pérdida de la información. </w:t>
+      </w:r>
+      <w:r>
+        <w:rPr>
+          <w:rFonts w:ascii="Arial" w:hAnsi="Arial" w:cs="Arial"/>
+          <w:sz w:val="24"/>
+          <w:szCs w:val="24"/>
+        </w:rPr>
+        <w:t>Por tanto</w:t>
+      </w:r>
+      <w:r>
+        <w:rPr>
+          <w:rFonts w:ascii="Arial" w:hAnsi="Arial" w:cs="Arial"/>
+          <w:sz w:val="24"/>
+          <w:szCs w:val="24"/>
+        </w:rPr>
+        <w:t xml:space="preserve"> para la solución </w:t>
+      </w:r>
+      <w:bookmarkStart w:id="6" w:name="_GoBack"/>
       <w:bookmarkEnd w:id="6"/>
-    </w:p>
-    <w:p>
-      <w:pPr>
-        <w:ind w:firstLine="284"/>
-        <w:rPr>
-          <w:rFonts w:ascii="Arial" w:hAnsi="Arial" w:cs="Arial"/>
-          <w:sz w:val="24"/>
-          <w:szCs w:val="24"/>
-        </w:rPr>
-      </w:pPr>
-      <w:r>
-        <w:rPr>
-          <w:rFonts w:ascii="Arial" w:hAnsi="Arial" w:cs="Arial"/>
-          <w:sz w:val="24"/>
-          <w:szCs w:val="24"/>
-        </w:rPr>
-        <w:t xml:space="preserve">El profesional médico ante la necesidad de conocer cuáles son los valores de presión arterial de los pacientes fuera del consultorio. Por lo tanto, les solicita a los pacientes que realicen una serie de mediciones y obtengan un promedio. A los valores de presión arterial diarios, generalmente los anotan en una hoja de papel sin formato, orden, manuscritas, por lo que pueden ocasionar dificultad para su lectura correcta y pérdida de la información. </w:t>
-      </w:r>
-      <w:r>
-        <w:rPr>
-          <w:rFonts w:ascii="Arial" w:hAnsi="Arial" w:cs="Arial"/>
-          <w:sz w:val="24"/>
-          <w:szCs w:val="24"/>
-        </w:rPr>
-        <w:t>Por tanto se proponen los siguientes requerimientos funcionales:</w:t>
+      <w:r>
+        <w:rPr>
+          <w:rFonts w:ascii="Arial" w:hAnsi="Arial" w:cs="Arial"/>
+          <w:sz w:val="24"/>
+          <w:szCs w:val="24"/>
+        </w:rPr>
+        <w:t xml:space="preserve"> se proponen los siguientes requerimientos funcionales:</w:t>
       </w:r>
       <w:r>
         <w:rPr>
@@ -16858,6 +16926,7 @@
           <w:docPartUnique/>
         </w:docPartObj>
       </w:sdtPr>
+      <w:sdtEndPr/>
       <w:sdtContent>
         <w:r>
           <w:fldChar w:fldCharType="begin"/>
@@ -16872,7 +16941,7 @@
           <w:rPr>
             <w:noProof/>
           </w:rPr>
-          <w:t>2</w:t>
+          <w:t>12</w:t>
         </w:r>
         <w:r>
           <w:fldChar w:fldCharType="end"/>
@@ -16898,6 +16967,7 @@
         <w:docPartUnique/>
       </w:docPartObj>
     </w:sdtPr>
+    <w:sdtEndPr/>
     <w:sdtContent>
       <w:p>
         <w:pPr>
@@ -22298,7 +22368,7 @@
 </file>
 
 <file path=customXml/itemProps2.xml><?xml version="1.0" encoding="utf-8"?>
-<ds:datastoreItem xmlns:ds="http://schemas.openxmlformats.org/officeDocument/2006/customXml" ds:itemID="{E57E9281-8873-4B7A-A880-E365BEA00E8A}">
+<ds:datastoreItem xmlns:ds="http://schemas.openxmlformats.org/officeDocument/2006/customXml" ds:itemID="{EB1BAB2C-7BDD-4A6B-AF2C-E0F25B17C1F8}">
   <ds:schemaRefs>
     <ds:schemaRef ds:uri="http://schemas.openxmlformats.org/officeDocument/2006/bibliography"/>
   </ds:schemaRefs>

</xml_diff>

<commit_message>
correcciones en la ortografía del informe
</commit_message>
<xml_diff>
--- a/Proyecto/01 Estudio Inicial/Estudio_Inicial_GestorPresiónArterial.docx
+++ b/Proyecto/01 Estudio Inicial/Estudio_Inicial_GestorPresiónArterial.docx
@@ -271,7 +271,6 @@
                               <w:dataBinding w:prefixMappings="xmlns:ns0='http://purl.org/dc/elements/1.1/' xmlns:ns1='http://schemas.openxmlformats.org/package/2006/metadata/core-properties' " w:xpath="/ns1:coreProperties[1]/ns0:title[1]" w:storeItemID="{6C3C8BC8-F283-45AE-878A-BAB7291924A1}"/>
                               <w:text/>
                             </w:sdtPr>
-                            <w:sdtEndPr/>
                             <w:sdtContent>
                               <w:p>
                                 <w:pPr>
@@ -1564,7 +1563,6 @@
           <w:docPartUnique/>
         </w:docPartObj>
       </w:sdtPr>
-      <w:sdtEndPr/>
       <w:sdtContent>
         <w:p>
           <w:pPr>
@@ -3564,6 +3562,8 @@
           <w:szCs w:val="32"/>
         </w:rPr>
       </w:pPr>
+      <w:bookmarkStart w:id="4" w:name="_GoBack"/>
+      <w:bookmarkEnd w:id="4"/>
       <w:r>
         <w:rPr>
           <w:sz w:val="32"/>
@@ -7369,7 +7369,7 @@
           <w:u w:val="single"/>
         </w:rPr>
       </w:pPr>
-      <w:bookmarkStart w:id="4" w:name="_Toc451189362"/>
+      <w:bookmarkStart w:id="5" w:name="_Toc451189362"/>
       <w:r>
         <w:rPr>
           <w:sz w:val="32"/>
@@ -7378,7 +7378,7 @@
         </w:rPr>
         <w:t>Sistemas similares</w:t>
       </w:r>
-      <w:bookmarkEnd w:id="4"/>
+      <w:bookmarkEnd w:id="5"/>
     </w:p>
     <w:p/>
     <w:p>
@@ -8707,7 +8707,7 @@
           <w:u w:val="single"/>
         </w:rPr>
       </w:pPr>
-      <w:bookmarkStart w:id="5" w:name="_Toc451189363"/>
+      <w:bookmarkStart w:id="6" w:name="_Toc451189363"/>
       <w:r>
         <w:rPr>
           <w:sz w:val="32"/>
@@ -8716,7 +8716,7 @@
         </w:rPr>
         <w:t>Diagnóstico</w:t>
       </w:r>
-      <w:bookmarkEnd w:id="5"/>
+      <w:bookmarkEnd w:id="6"/>
     </w:p>
     <w:p>
       <w:pPr>
@@ -8775,8 +8775,6 @@
         </w:rPr>
         <w:t xml:space="preserve"> para la solución </w:t>
       </w:r>
-      <w:bookmarkStart w:id="6" w:name="_GoBack"/>
-      <w:bookmarkEnd w:id="6"/>
       <w:r>
         <w:rPr>
           <w:rFonts w:ascii="Arial" w:hAnsi="Arial" w:cs="Arial"/>
@@ -16926,7 +16924,6 @@
           <w:docPartUnique/>
         </w:docPartObj>
       </w:sdtPr>
-      <w:sdtEndPr/>
       <w:sdtContent>
         <w:r>
           <w:fldChar w:fldCharType="begin"/>
@@ -16941,7 +16938,7 @@
           <w:rPr>
             <w:noProof/>
           </w:rPr>
-          <w:t>12</w:t>
+          <w:t>5</w:t>
         </w:r>
         <w:r>
           <w:fldChar w:fldCharType="end"/>
@@ -16967,7 +16964,6 @@
         <w:docPartUnique/>
       </w:docPartObj>
     </w:sdtPr>
-    <w:sdtEndPr/>
     <w:sdtContent>
       <w:p>
         <w:pPr>
@@ -22368,7 +22364,7 @@
 </file>
 
 <file path=customXml/itemProps2.xml><?xml version="1.0" encoding="utf-8"?>
-<ds:datastoreItem xmlns:ds="http://schemas.openxmlformats.org/officeDocument/2006/customXml" ds:itemID="{EB1BAB2C-7BDD-4A6B-AF2C-E0F25B17C1F8}">
+<ds:datastoreItem xmlns:ds="http://schemas.openxmlformats.org/officeDocument/2006/customXml" ds:itemID="{010283B7-A2B4-4E64-802E-2B8B4EE40C37}">
   <ds:schemaRefs>
     <ds:schemaRef ds:uri="http://schemas.openxmlformats.org/officeDocument/2006/bibliography"/>
   </ds:schemaRefs>

</xml_diff>